<commit_message>
modulo 4, clase bastracta
</commit_message>
<xml_diff>
--- a/14_21 POO/POO YGO/src/CHAT GPT YGO.docx
+++ b/14_21 POO/POO YGO/src/CHAT GPT YGO.docx
@@ -58,7 +58,7 @@
           <w:r>
             <w:fldChar w:fldCharType="separate"/>
           </w:r>
-          <w:hyperlink w:anchor="_Toc142311011" w:history="1">
+          <w:hyperlink w:anchor="_Toc142396216" w:history="1">
             <w:r>
               <w:rPr>
                 <w:rStyle w:val="Hipervnculo"/>
@@ -85,7 +85,7 @@
                 <w:noProof/>
                 <w:webHidden/>
               </w:rPr>
-              <w:instrText xml:space="preserve"> PAGEREF _Toc142311011 \h </w:instrText>
+              <w:instrText xml:space="preserve"> PAGEREF _Toc142396216 \h </w:instrText>
             </w:r>
             <w:r>
               <w:rPr>
@@ -128,7 +128,7 @@
               <w:lang w:eastAsia="es-EC"/>
             </w:rPr>
           </w:pPr>
-          <w:hyperlink w:anchor="_Toc142311012" w:history="1">
+          <w:hyperlink w:anchor="_Toc142396217" w:history="1">
             <w:r>
               <w:rPr>
                 <w:rStyle w:val="Hipervnculo"/>
@@ -155,7 +155,7 @@
                 <w:noProof/>
                 <w:webHidden/>
               </w:rPr>
-              <w:instrText xml:space="preserve"> PAGEREF _Toc142311012 \h </w:instrText>
+              <w:instrText xml:space="preserve"> PAGEREF _Toc142396217 \h </w:instrText>
             </w:r>
             <w:r>
               <w:rPr>
@@ -198,7 +198,7 @@
               <w:lang w:eastAsia="es-EC"/>
             </w:rPr>
           </w:pPr>
-          <w:hyperlink w:anchor="_Toc142311013" w:history="1">
+          <w:hyperlink w:anchor="_Toc142396218" w:history="1">
             <w:r>
               <w:rPr>
                 <w:rStyle w:val="Hipervnculo"/>
@@ -225,7 +225,7 @@
                 <w:noProof/>
                 <w:webHidden/>
               </w:rPr>
-              <w:instrText xml:space="preserve"> PAGEREF _Toc142311013 \h </w:instrText>
+              <w:instrText xml:space="preserve"> PAGEREF _Toc142396218 \h </w:instrText>
             </w:r>
             <w:r>
               <w:rPr>
@@ -268,7 +268,7 @@
               <w:lang w:eastAsia="es-EC"/>
             </w:rPr>
           </w:pPr>
-          <w:hyperlink w:anchor="_Toc142311014" w:history="1">
+          <w:hyperlink w:anchor="_Toc142396219" w:history="1">
             <w:r>
               <w:rPr>
                 <w:rStyle w:val="Hipervnculo"/>
@@ -295,7 +295,7 @@
                 <w:noProof/>
                 <w:webHidden/>
               </w:rPr>
-              <w:instrText xml:space="preserve"> PAGEREF _Toc142311014 \h </w:instrText>
+              <w:instrText xml:space="preserve"> PAGEREF _Toc142396219 \h </w:instrText>
             </w:r>
             <w:r>
               <w:rPr>
@@ -338,7 +338,77 @@
               <w:lang w:eastAsia="es-EC"/>
             </w:rPr>
           </w:pPr>
-          <w:hyperlink w:anchor="_Toc142311015" w:history="1">
+          <w:hyperlink w:anchor="_Toc142396220" w:history="1">
+            <w:r>
+              <w:rPr>
+                <w:rStyle w:val="Hipervnculo"/>
+                <w:noProof/>
+              </w:rPr>
+              <w:t>Practica 1</w:t>
+            </w:r>
+            <w:r>
+              <w:rPr>
+                <w:noProof/>
+                <w:webHidden/>
+              </w:rPr>
+              <w:tab/>
+            </w:r>
+            <w:r>
+              <w:rPr>
+                <w:noProof/>
+                <w:webHidden/>
+              </w:rPr>
+              <w:fldChar w:fldCharType="begin"/>
+            </w:r>
+            <w:r>
+              <w:rPr>
+                <w:noProof/>
+                <w:webHidden/>
+              </w:rPr>
+              <w:instrText xml:space="preserve"> PAGEREF _Toc142396220 \h </w:instrText>
+            </w:r>
+            <w:r>
+              <w:rPr>
+                <w:noProof/>
+                <w:webHidden/>
+              </w:rPr>
+            </w:r>
+            <w:r>
+              <w:rPr>
+                <w:noProof/>
+                <w:webHidden/>
+              </w:rPr>
+              <w:fldChar w:fldCharType="separate"/>
+            </w:r>
+            <w:r>
+              <w:rPr>
+                <w:noProof/>
+                <w:webHidden/>
+              </w:rPr>
+              <w:t>8</w:t>
+            </w:r>
+            <w:r>
+              <w:rPr>
+                <w:noProof/>
+                <w:webHidden/>
+              </w:rPr>
+              <w:fldChar w:fldCharType="end"/>
+            </w:r>
+          </w:hyperlink>
+        </w:p>
+        <w:p>
+          <w:pPr>
+            <w:pStyle w:val="TDC1"/>
+            <w:tabs>
+              <w:tab w:val="right" w:leader="dot" w:pos="8494"/>
+            </w:tabs>
+            <w:rPr>
+              <w:rFonts w:eastAsiaTheme="minorEastAsia"/>
+              <w:noProof/>
+              <w:lang w:eastAsia="es-EC"/>
+            </w:rPr>
+          </w:pPr>
+          <w:hyperlink w:anchor="_Toc142396221" w:history="1">
             <w:r>
               <w:rPr>
                 <w:rStyle w:val="Hipervnculo"/>
@@ -365,7 +435,7 @@
                 <w:noProof/>
                 <w:webHidden/>
               </w:rPr>
-              <w:instrText xml:space="preserve"> PAGEREF _Toc142311015 \h </w:instrText>
+              <w:instrText xml:space="preserve"> PAGEREF _Toc142396221 \h </w:instrText>
             </w:r>
             <w:r>
               <w:rPr>
@@ -385,7 +455,7 @@
                 <w:noProof/>
                 <w:webHidden/>
               </w:rPr>
-              <w:t>6</w:t>
+              <w:t>11</w:t>
             </w:r>
             <w:r>
               <w:rPr>
@@ -408,7 +478,77 @@
               <w:lang w:eastAsia="es-EC"/>
             </w:rPr>
           </w:pPr>
-          <w:hyperlink w:anchor="_Toc142311016" w:history="1">
+          <w:hyperlink w:anchor="_Toc142396222" w:history="1">
+            <w:r>
+              <w:rPr>
+                <w:rStyle w:val="Hipervnculo"/>
+                <w:noProof/>
+              </w:rPr>
+              <w:t>Practica 2</w:t>
+            </w:r>
+            <w:r>
+              <w:rPr>
+                <w:noProof/>
+                <w:webHidden/>
+              </w:rPr>
+              <w:tab/>
+            </w:r>
+            <w:r>
+              <w:rPr>
+                <w:noProof/>
+                <w:webHidden/>
+              </w:rPr>
+              <w:fldChar w:fldCharType="begin"/>
+            </w:r>
+            <w:r>
+              <w:rPr>
+                <w:noProof/>
+                <w:webHidden/>
+              </w:rPr>
+              <w:instrText xml:space="preserve"> PAGEREF _Toc142396222 \h </w:instrText>
+            </w:r>
+            <w:r>
+              <w:rPr>
+                <w:noProof/>
+                <w:webHidden/>
+              </w:rPr>
+            </w:r>
+            <w:r>
+              <w:rPr>
+                <w:noProof/>
+                <w:webHidden/>
+              </w:rPr>
+              <w:fldChar w:fldCharType="separate"/>
+            </w:r>
+            <w:r>
+              <w:rPr>
+                <w:noProof/>
+                <w:webHidden/>
+              </w:rPr>
+              <w:t>20</w:t>
+            </w:r>
+            <w:r>
+              <w:rPr>
+                <w:noProof/>
+                <w:webHidden/>
+              </w:rPr>
+              <w:fldChar w:fldCharType="end"/>
+            </w:r>
+          </w:hyperlink>
+        </w:p>
+        <w:p>
+          <w:pPr>
+            <w:pStyle w:val="TDC1"/>
+            <w:tabs>
+              <w:tab w:val="right" w:leader="dot" w:pos="8494"/>
+            </w:tabs>
+            <w:rPr>
+              <w:rFonts w:eastAsiaTheme="minorEastAsia"/>
+              <w:noProof/>
+              <w:lang w:eastAsia="es-EC"/>
+            </w:rPr>
+          </w:pPr>
+          <w:hyperlink w:anchor="_Toc142396223" w:history="1">
             <w:r>
               <w:rPr>
                 <w:rStyle w:val="Hipervnculo"/>
@@ -435,7 +575,7 @@
                 <w:noProof/>
                 <w:webHidden/>
               </w:rPr>
-              <w:instrText xml:space="preserve"> PAGEREF _Toc142311016 \h </w:instrText>
+              <w:instrText xml:space="preserve"> PAGEREF _Toc142396223 \h </w:instrText>
             </w:r>
             <w:r>
               <w:rPr>
@@ -455,7 +595,7 @@
                 <w:noProof/>
                 <w:webHidden/>
               </w:rPr>
-              <w:t>6</w:t>
+              <w:t>20</w:t>
             </w:r>
             <w:r>
               <w:rPr>
@@ -478,7 +618,7 @@
               <w:lang w:eastAsia="es-EC"/>
             </w:rPr>
           </w:pPr>
-          <w:hyperlink w:anchor="_Toc142311017" w:history="1">
+          <w:hyperlink w:anchor="_Toc142396224" w:history="1">
             <w:r>
               <w:rPr>
                 <w:rStyle w:val="Hipervnculo"/>
@@ -505,7 +645,7 @@
                 <w:noProof/>
                 <w:webHidden/>
               </w:rPr>
-              <w:instrText xml:space="preserve"> PAGEREF _Toc142311017 \h </w:instrText>
+              <w:instrText xml:space="preserve"> PAGEREF _Toc142396224 \h </w:instrText>
             </w:r>
             <w:r>
               <w:rPr>
@@ -525,7 +665,7 @@
                 <w:noProof/>
                 <w:webHidden/>
               </w:rPr>
-              <w:t>6</w:t>
+              <w:t>20</w:t>
             </w:r>
             <w:r>
               <w:rPr>
@@ -548,7 +688,7 @@
               <w:lang w:eastAsia="es-EC"/>
             </w:rPr>
           </w:pPr>
-          <w:hyperlink w:anchor="_Toc142311018" w:history="1">
+          <w:hyperlink w:anchor="_Toc142396225" w:history="1">
             <w:r>
               <w:rPr>
                 <w:rStyle w:val="Hipervnculo"/>
@@ -575,7 +715,7 @@
                 <w:noProof/>
                 <w:webHidden/>
               </w:rPr>
-              <w:instrText xml:space="preserve"> PAGEREF _Toc142311018 \h </w:instrText>
+              <w:instrText xml:space="preserve"> PAGEREF _Toc142396225 \h </w:instrText>
             </w:r>
             <w:r>
               <w:rPr>
@@ -595,7 +735,7 @@
                 <w:noProof/>
                 <w:webHidden/>
               </w:rPr>
-              <w:t>7</w:t>
+              <w:t>21</w:t>
             </w:r>
             <w:r>
               <w:rPr>
@@ -618,7 +758,7 @@
               <w:lang w:eastAsia="es-EC"/>
             </w:rPr>
           </w:pPr>
-          <w:hyperlink w:anchor="_Toc142311019" w:history="1">
+          <w:hyperlink w:anchor="_Toc142396226" w:history="1">
             <w:r>
               <w:rPr>
                 <w:rStyle w:val="Hipervnculo"/>
@@ -645,7 +785,7 @@
                 <w:noProof/>
                 <w:webHidden/>
               </w:rPr>
-              <w:instrText xml:space="preserve"> PAGEREF _Toc142311019 \h </w:instrText>
+              <w:instrText xml:space="preserve"> PAGEREF _Toc142396226 \h </w:instrText>
             </w:r>
             <w:r>
               <w:rPr>
@@ -665,7 +805,7 @@
                 <w:noProof/>
                 <w:webHidden/>
               </w:rPr>
-              <w:t>7</w:t>
+              <w:t>21</w:t>
             </w:r>
             <w:r>
               <w:rPr>
@@ -744,7 +884,7 @@
       <w:pPr>
         <w:pStyle w:val="Ttulo1"/>
       </w:pPr>
-      <w:bookmarkStart w:id="0" w:name="_Toc142311011"/>
+      <w:bookmarkStart w:id="0" w:name="_Toc142396216"/>
       <w:r>
         <w:t>Temario: Aprendiendo POO en Java con Yu-Gi-Oh!</w:t>
       </w:r>
@@ -759,7 +899,7 @@
       <w:pPr>
         <w:pStyle w:val="Ttulo1"/>
       </w:pPr>
-      <w:bookmarkStart w:id="1" w:name="_Toc142311012"/>
+      <w:bookmarkStart w:id="1" w:name="_Toc142396217"/>
       <w:r>
         <w:t>Módulo 1: Introducción a la Programación Orientada a Objetos y Java</w:t>
       </w:r>
@@ -1221,7 +1361,7 @@
       <w:pPr>
         <w:pStyle w:val="Ttulo1"/>
       </w:pPr>
-      <w:bookmarkStart w:id="2" w:name="_Toc142311013"/>
+      <w:bookmarkStart w:id="2" w:name="_Toc142396218"/>
       <w:r>
         <w:lastRenderedPageBreak/>
         <w:t>Módulo 2: Objetos y Clases en el Mundo de Yu-Gi-Oh!</w:t>
@@ -5145,7 +5285,7 @@
       <w:pPr>
         <w:pStyle w:val="Ttulo1"/>
       </w:pPr>
-      <w:bookmarkStart w:id="3" w:name="_Toc142311014"/>
+      <w:bookmarkStart w:id="3" w:name="_Toc142396219"/>
       <w:r>
         <w:t>Módulo 3: Encapsulamiento y Modificadores de Acceso en Duelos de Yu-Gi-Oh!</w:t>
       </w:r>
@@ -7716,9 +7856,11 @@
       <w:pPr>
         <w:pStyle w:val="Ttulo1"/>
       </w:pPr>
+      <w:bookmarkStart w:id="4" w:name="_Toc142396220"/>
       <w:r>
         <w:t>Practica 1</w:t>
       </w:r>
+      <w:bookmarkEnd w:id="4"/>
     </w:p>
     <w:p>
       <w:pPr>
@@ -12313,11 +12455,11 @@
       <w:pPr>
         <w:pStyle w:val="Ttulo1"/>
       </w:pPr>
-      <w:bookmarkStart w:id="4" w:name="_Toc142311015"/>
+      <w:bookmarkStart w:id="5" w:name="_Toc142396221"/>
       <w:r>
         <w:t>Módulo 4: Herencia y Duelos entre Clases</w:t>
       </w:r>
-      <w:bookmarkEnd w:id="4"/>
+      <w:bookmarkEnd w:id="5"/>
     </w:p>
     <w:p>
       <w:pPr>
@@ -23639,6 +23781,33 @@
     </w:p>
     <w:p>
       <w:pPr>
+        <w:pStyle w:val="Ttulo1"/>
+      </w:pPr>
+      <w:bookmarkStart w:id="6" w:name="_Toc142396222"/>
+      <w:r>
+        <w:t>Practica 2</w:t>
+      </w:r>
+      <w:bookmarkEnd w:id="6"/>
+    </w:p>
+    <w:p>
+      <w:pPr>
+        <w:rPr>
+          <w:rFonts w:ascii="Times New Roman" w:hAnsi="Times New Roman" w:cs="Times New Roman"/>
+          <w:sz w:val="24"/>
+          <w:szCs w:val="24"/>
+        </w:rPr>
+      </w:pPr>
+      <w:r>
+        <w:rPr>
+          <w:rFonts w:ascii="Times New Roman" w:hAnsi="Times New Roman" w:cs="Times New Roman"/>
+          <w:sz w:val="24"/>
+          <w:szCs w:val="24"/>
+        </w:rPr>
+        <w:t>Esta en git hub</w:t>
+      </w:r>
+    </w:p>
+    <w:p>
+      <w:pPr>
         <w:rPr>
           <w:rFonts w:ascii="Times New Roman" w:hAnsi="Times New Roman" w:cs="Times New Roman"/>
           <w:b/>
@@ -23657,6 +23826,285 @@
         </w:rPr>
         <w:t>Clase abstracta</w:t>
       </w:r>
+    </w:p>
+    <w:p>
+      <w:pPr>
+        <w:pStyle w:val="Prrafodelista"/>
+        <w:numPr>
+          <w:ilvl w:val="0"/>
+          <w:numId w:val="4"/>
+        </w:numPr>
+      </w:pPr>
+      <w:r>
+        <w:t>Clase Abstracta: Una clase abstracta es una clase que no se puede instanciar directamente, es decir, no se pueden crear objetos de esa clase. Sirve como una plantilla o base para otras clases. Puede contener tanto métodos abstractos como métodos concretos (con implementación).</w:t>
+      </w:r>
+    </w:p>
+    <w:p>
+      <w:pPr>
+        <w:pStyle w:val="Prrafodelista"/>
+        <w:numPr>
+          <w:ilvl w:val="0"/>
+          <w:numId w:val="4"/>
+        </w:numPr>
+      </w:pPr>
+      <w:r>
+        <w:t>Método Abstracto: Un método abstracto es un método declarado en una clase abstracta pero sin proporcionar una implementación en esa clase. En lugar de eso, solo se declara su firma (nombre, parámetros y tipo de retorno). Los métodos abstractos se utilizan para definir un contrato que las clases derivadas deben cumplir. Las clases derivadas deben proporcionar una implementación concreta para los métodos abstractos definidos en la clase abstracta.</w:t>
+      </w:r>
+    </w:p>
+    <w:p>
+      <w:pPr>
+        <w:pStyle w:val="Prrafodelista"/>
+        <w:numPr>
+          <w:ilvl w:val="0"/>
+          <w:numId w:val="4"/>
+        </w:numPr>
+      </w:pPr>
+      <w:r>
+        <w:t>Implementación Obligatoria: Cuando una clase hereda de una clase abstracta que tiene métodos abstractos, la clase derivada debe proporcionar una implementación concreta para todos los métodos abstractos heredados. Esto es una obligación impuesta por la herencia y la relación entre la clase base (abstracta) y la clase derivada.</w:t>
+      </w:r>
+    </w:p>
+    <w:p>
+      <w:pPr>
+        <w:pStyle w:val="Prrafodelista"/>
+        <w:numPr>
+          <w:ilvl w:val="0"/>
+          <w:numId w:val="4"/>
+        </w:numPr>
+      </w:pPr>
+      <w:r>
+        <w:lastRenderedPageBreak/>
+        <w:t>Polimorfismo y Herencia: Cuando utilizamos clases abstractas y herencia, podemos aprovechar el polimorfismo para tratar objetos de clases derivadas como objetos de la clase base (abstracta). Esto nos permite crear código que funcione de manera general para múltiples tipos de objetos derivados.</w:t>
+      </w:r>
+    </w:p>
+    <w:p>
+      <w:pPr>
+        <w:rPr>
+          <w:rFonts w:ascii="Times New Roman" w:hAnsi="Times New Roman" w:cs="Times New Roman"/>
+          <w:b/>
+          <w:bCs/>
+          <w:sz w:val="24"/>
+          <w:szCs w:val="24"/>
+        </w:rPr>
+      </w:pPr>
+    </w:p>
+    <w:p>
+      <w:pPr>
+        <w:rPr>
+          <w:rFonts w:ascii="Times New Roman" w:hAnsi="Times New Roman" w:cs="Times New Roman"/>
+          <w:b/>
+          <w:bCs/>
+          <w:sz w:val="24"/>
+          <w:szCs w:val="24"/>
+        </w:rPr>
+      </w:pPr>
+    </w:p>
+    <w:p>
+      <w:r>
+        <w:t>Una clase abstracta es una clase en la programación orientada a objetos que no puede ser instanciada directamente, es decir, no se pueden crear objetos de esta clase. En lugar de eso, una clase abstracta se utiliza como una base para otras clases, proporcionando una estructura común y estableciendo métodos que las clases derivadas deben implementar. Las clases abstractas pueden contener métodos abstractos (sin implementación) y métodos concretos (con implementación). Las clases que heredan de una clase abstracta deben implementar todos los métodos abstractos definidos en la clase base.</w:t>
+      </w:r>
+    </w:p>
+    <w:p>
+      <w:pPr>
+        <w:rPr>
+          <w:rFonts w:ascii="Times New Roman" w:hAnsi="Times New Roman" w:cs="Times New Roman"/>
+          <w:b/>
+          <w:bCs/>
+          <w:sz w:val="24"/>
+          <w:szCs w:val="24"/>
+        </w:rPr>
+      </w:pPr>
+    </w:p>
+    <w:p>
+      <w:pPr>
+        <w:rPr>
+          <w:rFonts w:ascii="Times New Roman" w:hAnsi="Times New Roman" w:cs="Times New Roman"/>
+          <w:b/>
+          <w:bCs/>
+          <w:sz w:val="24"/>
+          <w:szCs w:val="24"/>
+        </w:rPr>
+      </w:pPr>
+      <w:r>
+        <w:rPr>
+          <w:rFonts w:ascii="Times New Roman" w:hAnsi="Times New Roman" w:cs="Times New Roman"/>
+          <w:b/>
+          <w:bCs/>
+          <w:sz w:val="24"/>
+          <w:szCs w:val="24"/>
+        </w:rPr>
+        <w:t>Revisar el código en git hub</w:t>
+      </w:r>
+    </w:p>
+    <w:p>
+      <w:pPr>
+        <w:rPr>
+          <w:rFonts w:ascii="Times New Roman" w:hAnsi="Times New Roman" w:cs="Times New Roman"/>
+          <w:b/>
+          <w:bCs/>
+          <w:sz w:val="24"/>
+          <w:szCs w:val="24"/>
+        </w:rPr>
+      </w:pPr>
+    </w:p>
+    <w:p>
+      <w:pPr>
+        <w:rPr>
+          <w:rFonts w:ascii="Times New Roman" w:hAnsi="Times New Roman" w:cs="Times New Roman"/>
+          <w:b/>
+          <w:bCs/>
+          <w:sz w:val="24"/>
+          <w:szCs w:val="24"/>
+        </w:rPr>
+      </w:pPr>
+      <w:r>
+        <w:rPr>
+          <w:rFonts w:ascii="Times New Roman" w:hAnsi="Times New Roman" w:cs="Times New Roman"/>
+          <w:b/>
+          <w:bCs/>
+          <w:sz w:val="24"/>
+          <w:szCs w:val="24"/>
+        </w:rPr>
+        <w:t>Si el método `obtener` en la clase `Monstruo` se modifica el modificador de acceso, tendría diferentes efectos en la visibilidad y la capacidad de acceso desde otras clases:</w:t>
+      </w:r>
+    </w:p>
+    <w:p>
+      <w:pPr>
+        <w:rPr>
+          <w:rFonts w:ascii="Times New Roman" w:hAnsi="Times New Roman" w:cs="Times New Roman"/>
+          <w:b/>
+          <w:bCs/>
+          <w:sz w:val="24"/>
+          <w:szCs w:val="24"/>
+        </w:rPr>
+      </w:pPr>
+    </w:p>
+    <w:p>
+      <w:pPr>
+        <w:rPr>
+          <w:rFonts w:ascii="Times New Roman" w:hAnsi="Times New Roman" w:cs="Times New Roman"/>
+          <w:b/>
+          <w:bCs/>
+          <w:sz w:val="24"/>
+          <w:szCs w:val="24"/>
+        </w:rPr>
+      </w:pPr>
+      <w:r>
+        <w:rPr>
+          <w:rFonts w:ascii="Times New Roman" w:hAnsi="Times New Roman" w:cs="Times New Roman"/>
+          <w:b/>
+          <w:bCs/>
+          <w:sz w:val="24"/>
+          <w:szCs w:val="24"/>
+        </w:rPr>
+        <w:t>1. `private`: Si cambias `private String obtener()` en la clase `Monstruo`, solo podría ser accedido dentro de la propia clase `Monstruo`. Las clases derivadas, como `MonstruoNormal` y `MonstruoEfecto`, no podrían acceder a este método y resultaría en un error de compilación si intentan hacerlo.</w:t>
+      </w:r>
+    </w:p>
+    <w:p>
+      <w:pPr>
+        <w:rPr>
+          <w:rFonts w:ascii="Times New Roman" w:hAnsi="Times New Roman" w:cs="Times New Roman"/>
+          <w:b/>
+          <w:bCs/>
+          <w:sz w:val="24"/>
+          <w:szCs w:val="24"/>
+        </w:rPr>
+      </w:pPr>
+    </w:p>
+    <w:p>
+      <w:pPr>
+        <w:rPr>
+          <w:rFonts w:ascii="Times New Roman" w:hAnsi="Times New Roman" w:cs="Times New Roman"/>
+          <w:b/>
+          <w:bCs/>
+          <w:sz w:val="24"/>
+          <w:szCs w:val="24"/>
+        </w:rPr>
+      </w:pPr>
+      <w:r>
+        <w:rPr>
+          <w:rFonts w:ascii="Times New Roman" w:hAnsi="Times New Roman" w:cs="Times New Roman"/>
+          <w:b/>
+          <w:bCs/>
+          <w:sz w:val="24"/>
+          <w:szCs w:val="24"/>
+        </w:rPr>
+        <w:t>2. `public`: Si cambias `private String obtener()` a `public String obtener()`, el método sería accesible desde cualquier parte del programa, incluyendo desde clases externas. Esto puede tener ventajas, como permitir un acceso más directo a la información, pero también puede exponer innecesariamente la implementación interna de la clase.</w:t>
+      </w:r>
+    </w:p>
+    <w:p>
+      <w:pPr>
+        <w:rPr>
+          <w:rFonts w:ascii="Times New Roman" w:hAnsi="Times New Roman" w:cs="Times New Roman"/>
+          <w:b/>
+          <w:bCs/>
+          <w:sz w:val="24"/>
+          <w:szCs w:val="24"/>
+        </w:rPr>
+      </w:pPr>
+    </w:p>
+    <w:p>
+      <w:pPr>
+        <w:rPr>
+          <w:rFonts w:ascii="Times New Roman" w:hAnsi="Times New Roman" w:cs="Times New Roman"/>
+          <w:b/>
+          <w:bCs/>
+          <w:sz w:val="24"/>
+          <w:szCs w:val="24"/>
+        </w:rPr>
+      </w:pPr>
+      <w:r>
+        <w:rPr>
+          <w:rFonts w:ascii="Times New Roman" w:hAnsi="Times New Roman" w:cs="Times New Roman"/>
+          <w:b/>
+          <w:bCs/>
+          <w:sz w:val="24"/>
+          <w:szCs w:val="24"/>
+        </w:rPr>
+        <w:t>3. `protected`: Si cambias `private String obtener()` a `protected String obtener()`, el método sería accesible dentro de la clase `Monstruo` y sus clases derivadas (subclases) como `MonstruoNormal` y `MonstruoEfecto`. Sin embargo, no sería accesible desde clases fuera de la jerarquía de herencia.</w:t>
+      </w:r>
+    </w:p>
+    <w:p>
+      <w:pPr>
+        <w:rPr>
+          <w:rFonts w:ascii="Times New Roman" w:hAnsi="Times New Roman" w:cs="Times New Roman"/>
+          <w:b/>
+          <w:bCs/>
+          <w:sz w:val="24"/>
+          <w:szCs w:val="24"/>
+        </w:rPr>
+      </w:pPr>
+    </w:p>
+    <w:p>
+      <w:pPr>
+        <w:rPr>
+          <w:rFonts w:ascii="Times New Roman" w:hAnsi="Times New Roman" w:cs="Times New Roman"/>
+          <w:b/>
+          <w:bCs/>
+          <w:sz w:val="24"/>
+          <w:szCs w:val="24"/>
+        </w:rPr>
+      </w:pPr>
+      <w:r>
+        <w:rPr>
+          <w:rFonts w:ascii="Times New Roman" w:hAnsi="Times New Roman" w:cs="Times New Roman"/>
+          <w:b/>
+          <w:bCs/>
+          <w:sz w:val="24"/>
+          <w:szCs w:val="24"/>
+        </w:rPr>
+        <w:t>En resumen, el modificador de acceso de un método determina quién puede acceder a él desde otras clases. La elección del modificador de acceso depende de la encapsulación deseada y de cómo deseas que las clases interactúen entre sí.</w:t>
+      </w:r>
+    </w:p>
+    <w:p>
+      <w:pPr>
+        <w:rPr>
+          <w:rFonts w:ascii="Times New Roman" w:hAnsi="Times New Roman" w:cs="Times New Roman"/>
+          <w:b/>
+          <w:bCs/>
+          <w:sz w:val="24"/>
+          <w:szCs w:val="24"/>
+        </w:rPr>
+      </w:pPr>
     </w:p>
     <w:p>
       <w:pPr>
@@ -23692,11 +24140,11 @@
       <w:pPr>
         <w:pStyle w:val="Ttulo1"/>
       </w:pPr>
-      <w:bookmarkStart w:id="5" w:name="_Toc142311016"/>
+      <w:bookmarkStart w:id="7" w:name="_Toc142396223"/>
       <w:r>
         <w:t>Módulo 5: Composición y Relaciones en el Campo de Batalla</w:t>
       </w:r>
-      <w:bookmarkEnd w:id="5"/>
+      <w:bookmarkEnd w:id="7"/>
     </w:p>
     <w:p>
       <w:pPr>
@@ -23762,11 +24210,11 @@
       <w:pPr>
         <w:pStyle w:val="Ttulo1"/>
       </w:pPr>
-      <w:bookmarkStart w:id="6" w:name="_Toc142311017"/>
+      <w:bookmarkStart w:id="8" w:name="_Toc142396224"/>
       <w:r>
         <w:t>Módulo 6: Manejo de Excepciones y Trampas en el Código</w:t>
       </w:r>
-      <w:bookmarkEnd w:id="6"/>
+      <w:bookmarkEnd w:id="8"/>
     </w:p>
     <w:p>
       <w:pPr>
@@ -23816,7 +24264,6 @@
           <w:sz w:val="24"/>
           <w:szCs w:val="24"/>
         </w:rPr>
-        <w:lastRenderedPageBreak/>
         <w:t>3. Creación de trampas (clases de manejo de excepciones personalizadas) para situaciones específicas en el juego.</w:t>
       </w:r>
     </w:p>
@@ -23833,11 +24280,11 @@
       <w:pPr>
         <w:pStyle w:val="Ttulo1"/>
       </w:pPr>
-      <w:bookmarkStart w:id="7" w:name="_Toc142311018"/>
+      <w:bookmarkStart w:id="9" w:name="_Toc142396225"/>
       <w:r>
         <w:t>Módulo 7: Persistencia de Datos y Guardado de Partidas</w:t>
       </w:r>
-      <w:bookmarkEnd w:id="7"/>
+      <w:bookmarkEnd w:id="9"/>
     </w:p>
     <w:p>
       <w:pPr>
@@ -23903,11 +24350,11 @@
       <w:pPr>
         <w:pStyle w:val="Ttulo1"/>
       </w:pPr>
-      <w:bookmarkStart w:id="8" w:name="_Toc142311019"/>
+      <w:bookmarkStart w:id="10" w:name="_Toc142396226"/>
       <w:r>
         <w:t>Módulo 8: Proyecto Final - Desarrollo de un Juego de Yu-Gi-Oh! Simplificado</w:t>
       </w:r>
-      <w:bookmarkEnd w:id="8"/>
+      <w:bookmarkEnd w:id="10"/>
     </w:p>
     <w:p>
       <w:pPr>
@@ -23999,6 +24446,92 @@
 <file path=word/numbering.xml><?xml version="1.0" encoding="utf-8"?>
 <w:numbering xmlns:wpc="http://schemas.microsoft.com/office/word/2010/wordprocessingCanvas" xmlns:cx="http://schemas.microsoft.com/office/drawing/2014/chartex" xmlns:cx1="http://schemas.microsoft.com/office/drawing/2015/9/8/chartex" xmlns:cx2="http://schemas.microsoft.com/office/drawing/2015/10/21/chartex" xmlns:cx3="http://schemas.microsoft.com/office/drawing/2016/5/9/chartex" xmlns:cx4="http://schemas.microsoft.com/office/drawing/2016/5/10/chartex" xmlns:cx5="http://schemas.microsoft.com/office/drawing/2016/5/11/chartex" xmlns:cx6="http://schemas.microsoft.com/office/drawing/2016/5/12/chartex" xmlns:cx7="http://schemas.microsoft.com/office/drawing/2016/5/13/chartex" xmlns:cx8="http://schemas.microsoft.com/office/drawing/2016/5/14/chartex" xmlns:mc="http://schemas.openxmlformats.org/markup-compatibility/2006" xmlns:aink="http://schemas.microsoft.com/office/drawing/2016/ink" xmlns:am3d="http://schemas.microsoft.com/office/drawing/2017/model3d" xmlns:o="urn:schemas-microsoft-com:office:office" xmlns:oel="http://schemas.microsoft.com/office/2019/extlst" xmlns:r="http://schemas.openxmlformats.org/officeDocument/2006/relationships" xmlns:m="http://schemas.openxmlformats.org/officeDocument/2006/math" xmlns:v="urn:schemas-microsoft-com:vml" xmlns:wp14="http://schemas.microsoft.com/office/word/2010/wordprocessingDrawing" xmlns:wp="http://schemas.openxmlformats.org/drawingml/2006/wordprocessingDrawing" xmlns:w10="urn:schemas-microsoft-com:office:word" xmlns:w="http://schemas.openxmlformats.org/wordprocessingml/2006/main" xmlns:w14="http://schemas.microsoft.com/office/word/2010/wordml" xmlns:w15="http://schemas.microsoft.com/office/word/2012/wordml" xmlns:w16cex="http://schemas.microsoft.com/office/word/2018/wordml/cex" xmlns:w16cid="http://schemas.microsoft.com/office/word/2016/wordml/cid" xmlns:w16="http://schemas.microsoft.com/office/word/2018/wordml" xmlns:w16sdtdh="http://schemas.microsoft.com/office/word/2020/wordml/sdtdatahash" xmlns:w16se="http://schemas.microsoft.com/office/word/2015/wordml/symex" xmlns:wpg="http://schemas.microsoft.com/office/word/2010/wordprocessingGroup" xmlns:wpi="http://schemas.microsoft.com/office/word/2010/wordprocessingInk" xmlns:wne="http://schemas.microsoft.com/office/word/2006/wordml" xmlns:wps="http://schemas.microsoft.com/office/word/2010/wordprocessingShape" mc:Ignorable="w14 w15 w16se w16cid w16 w16cex w16sdtdh wp14">
   <w:abstractNum w:abstractNumId="0" w15:restartNumberingAfterBreak="0">
+    <w:nsid w:val="24B56B86"/>
+    <w:multiLevelType w:val="hybridMultilevel"/>
+    <w:tmpl w:val="A6082242"/>
+    <w:lvl w:ilvl="0" w:tplc="300A000F">
+      <w:start w:val="1"/>
+      <w:numFmt w:val="decimal"/>
+      <w:lvlText w:val="%1."/>
+      <w:lvlJc w:val="left"/>
+      <w:pPr>
+        <w:ind w:left="720" w:hanging="360"/>
+      </w:pPr>
+    </w:lvl>
+    <w:lvl w:ilvl="1" w:tplc="300A0019" w:tentative="1">
+      <w:start w:val="1"/>
+      <w:numFmt w:val="lowerLetter"/>
+      <w:lvlText w:val="%2."/>
+      <w:lvlJc w:val="left"/>
+      <w:pPr>
+        <w:ind w:left="1440" w:hanging="360"/>
+      </w:pPr>
+    </w:lvl>
+    <w:lvl w:ilvl="2" w:tplc="300A001B" w:tentative="1">
+      <w:start w:val="1"/>
+      <w:numFmt w:val="lowerRoman"/>
+      <w:lvlText w:val="%3."/>
+      <w:lvlJc w:val="right"/>
+      <w:pPr>
+        <w:ind w:left="2160" w:hanging="180"/>
+      </w:pPr>
+    </w:lvl>
+    <w:lvl w:ilvl="3" w:tplc="300A000F" w:tentative="1">
+      <w:start w:val="1"/>
+      <w:numFmt w:val="decimal"/>
+      <w:lvlText w:val="%4."/>
+      <w:lvlJc w:val="left"/>
+      <w:pPr>
+        <w:ind w:left="2880" w:hanging="360"/>
+      </w:pPr>
+    </w:lvl>
+    <w:lvl w:ilvl="4" w:tplc="300A0019" w:tentative="1">
+      <w:start w:val="1"/>
+      <w:numFmt w:val="lowerLetter"/>
+      <w:lvlText w:val="%5."/>
+      <w:lvlJc w:val="left"/>
+      <w:pPr>
+        <w:ind w:left="3600" w:hanging="360"/>
+      </w:pPr>
+    </w:lvl>
+    <w:lvl w:ilvl="5" w:tplc="300A001B" w:tentative="1">
+      <w:start w:val="1"/>
+      <w:numFmt w:val="lowerRoman"/>
+      <w:lvlText w:val="%6."/>
+      <w:lvlJc w:val="right"/>
+      <w:pPr>
+        <w:ind w:left="4320" w:hanging="180"/>
+      </w:pPr>
+    </w:lvl>
+    <w:lvl w:ilvl="6" w:tplc="300A000F" w:tentative="1">
+      <w:start w:val="1"/>
+      <w:numFmt w:val="decimal"/>
+      <w:lvlText w:val="%7."/>
+      <w:lvlJc w:val="left"/>
+      <w:pPr>
+        <w:ind w:left="5040" w:hanging="360"/>
+      </w:pPr>
+    </w:lvl>
+    <w:lvl w:ilvl="7" w:tplc="300A0019" w:tentative="1">
+      <w:start w:val="1"/>
+      <w:numFmt w:val="lowerLetter"/>
+      <w:lvlText w:val="%8."/>
+      <w:lvlJc w:val="left"/>
+      <w:pPr>
+        <w:ind w:left="5760" w:hanging="360"/>
+      </w:pPr>
+    </w:lvl>
+    <w:lvl w:ilvl="8" w:tplc="300A001B" w:tentative="1">
+      <w:start w:val="1"/>
+      <w:numFmt w:val="lowerRoman"/>
+      <w:lvlText w:val="%9."/>
+      <w:lvlJc w:val="right"/>
+      <w:pPr>
+        <w:ind w:left="6480" w:hanging="180"/>
+      </w:pPr>
+    </w:lvl>
+  </w:abstractNum>
+  <w:abstractNum w:abstractNumId="1" w15:restartNumberingAfterBreak="0">
     <w:nsid w:val="52FD0A6A"/>
     <w:multiLevelType w:val="multilevel"/>
     <w:tmpl w:val="8B84D302"/>
@@ -24147,7 +24680,7 @@
       </w:rPr>
     </w:lvl>
   </w:abstractNum>
-  <w:abstractNum w:abstractNumId="1" w15:restartNumberingAfterBreak="0">
+  <w:abstractNum w:abstractNumId="2" w15:restartNumberingAfterBreak="0">
     <w:nsid w:val="54B6068A"/>
     <w:multiLevelType w:val="hybridMultilevel"/>
     <w:tmpl w:val="30CA0D4A"/>
@@ -24260,11 +24793,130 @@
       </w:rPr>
     </w:lvl>
   </w:abstractNum>
+  <w:abstractNum w:abstractNumId="3" w15:restartNumberingAfterBreak="0">
+    <w:nsid w:val="675D2788"/>
+    <w:multiLevelType w:val="multilevel"/>
+    <w:tmpl w:val="B270ECCC"/>
+    <w:lvl w:ilvl="0">
+      <w:start w:val="1"/>
+      <w:numFmt w:val="decimal"/>
+      <w:lvlText w:val="%1."/>
+      <w:lvlJc w:val="left"/>
+      <w:pPr>
+        <w:tabs>
+          <w:tab w:val="num" w:pos="720"/>
+        </w:tabs>
+        <w:ind w:left="720" w:hanging="360"/>
+      </w:pPr>
+    </w:lvl>
+    <w:lvl w:ilvl="1" w:tentative="1">
+      <w:start w:val="1"/>
+      <w:numFmt w:val="decimal"/>
+      <w:lvlText w:val="%2."/>
+      <w:lvlJc w:val="left"/>
+      <w:pPr>
+        <w:tabs>
+          <w:tab w:val="num" w:pos="1440"/>
+        </w:tabs>
+        <w:ind w:left="1440" w:hanging="360"/>
+      </w:pPr>
+    </w:lvl>
+    <w:lvl w:ilvl="2" w:tentative="1">
+      <w:start w:val="1"/>
+      <w:numFmt w:val="decimal"/>
+      <w:lvlText w:val="%3."/>
+      <w:lvlJc w:val="left"/>
+      <w:pPr>
+        <w:tabs>
+          <w:tab w:val="num" w:pos="2160"/>
+        </w:tabs>
+        <w:ind w:left="2160" w:hanging="360"/>
+      </w:pPr>
+    </w:lvl>
+    <w:lvl w:ilvl="3" w:tentative="1">
+      <w:start w:val="1"/>
+      <w:numFmt w:val="decimal"/>
+      <w:lvlText w:val="%4."/>
+      <w:lvlJc w:val="left"/>
+      <w:pPr>
+        <w:tabs>
+          <w:tab w:val="num" w:pos="2880"/>
+        </w:tabs>
+        <w:ind w:left="2880" w:hanging="360"/>
+      </w:pPr>
+    </w:lvl>
+    <w:lvl w:ilvl="4" w:tentative="1">
+      <w:start w:val="1"/>
+      <w:numFmt w:val="decimal"/>
+      <w:lvlText w:val="%5."/>
+      <w:lvlJc w:val="left"/>
+      <w:pPr>
+        <w:tabs>
+          <w:tab w:val="num" w:pos="3600"/>
+        </w:tabs>
+        <w:ind w:left="3600" w:hanging="360"/>
+      </w:pPr>
+    </w:lvl>
+    <w:lvl w:ilvl="5" w:tentative="1">
+      <w:start w:val="1"/>
+      <w:numFmt w:val="decimal"/>
+      <w:lvlText w:val="%6."/>
+      <w:lvlJc w:val="left"/>
+      <w:pPr>
+        <w:tabs>
+          <w:tab w:val="num" w:pos="4320"/>
+        </w:tabs>
+        <w:ind w:left="4320" w:hanging="360"/>
+      </w:pPr>
+    </w:lvl>
+    <w:lvl w:ilvl="6" w:tentative="1">
+      <w:start w:val="1"/>
+      <w:numFmt w:val="decimal"/>
+      <w:lvlText w:val="%7."/>
+      <w:lvlJc w:val="left"/>
+      <w:pPr>
+        <w:tabs>
+          <w:tab w:val="num" w:pos="5040"/>
+        </w:tabs>
+        <w:ind w:left="5040" w:hanging="360"/>
+      </w:pPr>
+    </w:lvl>
+    <w:lvl w:ilvl="7" w:tentative="1">
+      <w:start w:val="1"/>
+      <w:numFmt w:val="decimal"/>
+      <w:lvlText w:val="%8."/>
+      <w:lvlJc w:val="left"/>
+      <w:pPr>
+        <w:tabs>
+          <w:tab w:val="num" w:pos="5760"/>
+        </w:tabs>
+        <w:ind w:left="5760" w:hanging="360"/>
+      </w:pPr>
+    </w:lvl>
+    <w:lvl w:ilvl="8" w:tentative="1">
+      <w:start w:val="1"/>
+      <w:numFmt w:val="decimal"/>
+      <w:lvlText w:val="%9."/>
+      <w:lvlJc w:val="left"/>
+      <w:pPr>
+        <w:tabs>
+          <w:tab w:val="num" w:pos="6480"/>
+        </w:tabs>
+        <w:ind w:left="6480" w:hanging="360"/>
+      </w:pPr>
+    </w:lvl>
+  </w:abstractNum>
   <w:num w:numId="1" w16cid:durableId="356852026">
-    <w:abstractNumId w:val="0"/>
+    <w:abstractNumId w:val="1"/>
   </w:num>
   <w:num w:numId="2" w16cid:durableId="625896330">
-    <w:abstractNumId w:val="1"/>
+    <w:abstractNumId w:val="2"/>
+  </w:num>
+  <w:num w:numId="3" w16cid:durableId="1621912240">
+    <w:abstractNumId w:val="3"/>
+  </w:num>
+  <w:num w:numId="4" w16cid:durableId="1951930756">
+    <w:abstractNumId w:val="0"/>
   </w:num>
 </w:numbering>
 </file>

</xml_diff>